<commit_message>
Added documentation for sound effects
Located at bottom of documentation file
</commit_message>
<xml_diff>
--- a/Project Catalyst Documentation.docx
+++ b/Project Catalyst Documentation.docx
@@ -186,9 +186,130 @@
       <w:r>
         <w:t>11: This IS a complete portfolio piece, I would agree.</w:t>
       </w:r>
+    </w:p>
+    <w:p>
+      <w:r>
+        <w:lastRenderedPageBreak/>
+        <w:t>Sound Asset Documentation</w:t>
+      </w:r>
+    </w:p>
+    <w:p>
+      <w:r>
+        <w:t xml:space="preserve">Background Music: </w:t>
+      </w:r>
+    </w:p>
+    <w:p>
+      <w:hyperlink r:id="rId4" w:history="1">
+        <w:r>
+          <w:rPr>
+            <w:rStyle w:val="Hyperlink"/>
+          </w:rPr>
+          <w:t>http://incompetech.com/music/royalty-free/index.html?isrc=USUAN1200079</w:t>
+        </w:r>
+      </w:hyperlink>
+    </w:p>
+    <w:p/>
+    <w:p>
+      <w:r>
+        <w:t>Win Sound:</w:t>
+      </w:r>
+    </w:p>
+    <w:p>
+      <w:hyperlink r:id="rId5" w:history="1">
+        <w:r>
+          <w:rPr>
+            <w:rStyle w:val="Hyperlink"/>
+          </w:rPr>
+          <w:t>http://soundbible.com/1815-A-Tone.html</w:t>
+        </w:r>
+      </w:hyperlink>
+    </w:p>
+    <w:p/>
+    <w:p>
+      <w:r>
+        <w:t xml:space="preserve">Lose Sound: </w:t>
+      </w:r>
+    </w:p>
+    <w:p>
+      <w:hyperlink r:id="rId6" w:history="1">
+        <w:r>
+          <w:rPr>
+            <w:rStyle w:val="Hyperlink"/>
+          </w:rPr>
+          <w:t>http://www.soundjay.com/failure-sound-effect.html</w:t>
+        </w:r>
+      </w:hyperlink>
+    </w:p>
+    <w:p>
       <w:bookmarkStart w:id="0" w:name="_GoBack"/>
       <w:bookmarkEnd w:id="0"/>
     </w:p>
+    <w:p>
+      <w:r>
+        <w:t>Bubbling and Popping sound effects below</w:t>
+      </w:r>
+    </w:p>
+    <w:p>
+      <w:hyperlink r:id="rId7" w:history="1">
+        <w:r>
+          <w:rPr>
+            <w:rStyle w:val="Hyperlink"/>
+          </w:rPr>
+          <w:t>https://www.freesound.org/people/tsidilin/sounds/254892/</w:t>
+        </w:r>
+      </w:hyperlink>
+    </w:p>
+    <w:p>
+      <w:hyperlink r:id="rId8" w:history="1">
+        <w:r>
+          <w:rPr>
+            <w:rStyle w:val="Hyperlink"/>
+          </w:rPr>
+          <w:t>https://www.freesound.org/people/FawfulGrox/sounds/103336/</w:t>
+        </w:r>
+      </w:hyperlink>
+    </w:p>
+    <w:p>
+      <w:hyperlink r:id="rId9" w:history="1">
+        <w:r>
+          <w:rPr>
+            <w:rStyle w:val="Hyperlink"/>
+          </w:rPr>
+          <w:t>https://www.freesound.org/people/Ekuhvielle/sounds/211007/</w:t>
+        </w:r>
+      </w:hyperlink>
+    </w:p>
+    <w:p>
+      <w:hyperlink r:id="rId10" w:history="1">
+        <w:r>
+          <w:rPr>
+            <w:rStyle w:val="Hyperlink"/>
+          </w:rPr>
+          <w:t>https://www.freesound.org/people/AlaskaRobotics/sounds/221091/</w:t>
+        </w:r>
+      </w:hyperlink>
+    </w:p>
+    <w:p>
+      <w:hyperlink r:id="rId11" w:history="1">
+        <w:r>
+          <w:rPr>
+            <w:rStyle w:val="Hyperlink"/>
+          </w:rPr>
+          <w:t>https://www.freesound.org/people/Glaneur%20de%20sons/sounds/104947/</w:t>
+        </w:r>
+      </w:hyperlink>
+    </w:p>
+    <w:p>
+      <w:hyperlink r:id="rId12" w:history="1">
+        <w:r>
+          <w:rPr>
+            <w:rStyle w:val="Hyperlink"/>
+          </w:rPr>
+          <w:t>https://www.freesound.org/people/CGEffex/sounds/89534/</w:t>
+        </w:r>
+      </w:hyperlink>
+    </w:p>
+    <w:p/>
     <w:sectPr>
       <w:pgSz w:w="12240" w:h="15840"/>
       <w:pgMar w:top="1440" w:right="1440" w:bottom="1440" w:left="1440" w:header="720" w:footer="720" w:gutter="0"/>
@@ -620,6 +741,17 @@
     <w:semiHidden/>
     <w:unhideWhenUsed/>
   </w:style>
+  <w:style w:type="character" w:styleId="Hyperlink">
+    <w:name w:val="Hyperlink"/>
+    <w:basedOn w:val="DefaultParagraphFont"/>
+    <w:uiPriority w:val="99"/>
+    <w:unhideWhenUsed/>
+    <w:rsid w:val="00A40F63"/>
+    <w:rPr>
+      <w:color w:val="0563C1" w:themeColor="hyperlink"/>
+      <w:u w:val="single"/>
+    </w:rPr>
+  </w:style>
 </w:styles>
 </file>
 

</xml_diff>